<commit_message>
Ex 2 and formating for submission
</commit_message>
<xml_diff>
--- a/Ex_5/Exercise5/Exercise5.docx
+++ b/Ex_5/Exercise5/Exercise5.docx
@@ -1,6 +1,6 @@
 
 <file path=word/document.xml><?xml version="1.0" encoding="utf-8"?>
-<w:document xmlns:wpc="http://schemas.microsoft.com/office/word/2010/wordprocessingCanvas" xmlns:cx="http://schemas.microsoft.com/office/drawing/2014/chartex" xmlns:cx1="http://schemas.microsoft.com/office/drawing/2015/9/8/chartex" xmlns:cx2="http://schemas.microsoft.com/office/drawing/2015/10/21/chartex" xmlns:cx3="http://schemas.microsoft.com/office/drawing/2016/5/9/chartex" xmlns:cx4="http://schemas.microsoft.com/office/drawing/2016/5/10/chartex" xmlns:cx5="http://schemas.microsoft.com/office/drawing/2016/5/11/chartex" xmlns:cx6="http://schemas.microsoft.com/office/drawing/2016/5/12/chartex" xmlns:cx7="http://schemas.microsoft.com/office/drawing/2016/5/13/chartex" xmlns:cx8="http://schemas.microsoft.com/office/drawing/2016/5/14/chartex" xmlns:mc="http://schemas.openxmlformats.org/markup-compatibility/2006" xmlns:aink="http://schemas.microsoft.com/office/drawing/2016/ink" xmlns:am3d="http://schemas.microsoft.com/office/drawing/2017/model3d" xmlns:o="urn:schemas-microsoft-com:office:office" xmlns:oel="http://schemas.microsoft.com/office/2019/extlst" xmlns:r="http://schemas.openxmlformats.org/officeDocument/2006/relationships" xmlns:m="http://schemas.openxmlformats.org/officeDocument/2006/math" xmlns:v="urn:schemas-microsoft-com:vml" xmlns:wp14="http://schemas.microsoft.com/office/word/2010/wordprocessingDrawing" xmlns:wp="http://schemas.openxmlformats.org/drawingml/2006/wordprocessingDrawing" xmlns:w10="urn:schemas-microsoft-com:office:word" xmlns:w="http://schemas.openxmlformats.org/wordprocessingml/2006/main" xmlns:w14="http://schemas.microsoft.com/office/word/2010/wordml" xmlns:w15="http://schemas.microsoft.com/office/word/2012/wordml" xmlns:w16cex="http://schemas.microsoft.com/office/word/2018/wordml/cex" xmlns:w16cid="http://schemas.microsoft.com/office/word/2016/wordml/cid" xmlns:w16="http://schemas.microsoft.com/office/word/2018/wordml" xmlns:w16sdtdh="http://schemas.microsoft.com/office/word/2020/wordml/sdtdatahash" xmlns:w16se="http://schemas.microsoft.com/office/word/2015/wordml/symex" xmlns:wpg="http://schemas.microsoft.com/office/word/2010/wordprocessingGroup" xmlns:wpi="http://schemas.microsoft.com/office/word/2010/wordprocessingInk" xmlns:wne="http://schemas.microsoft.com/office/word/2006/wordml" xmlns:wps="http://schemas.microsoft.com/office/word/2010/wordprocessingShape" mc:Ignorable="w14 w15 w16se w16cid w16 w16cex w16sdtdh wp14">
+<w:document xmlns:wpc="http://schemas.microsoft.com/office/word/2010/wordprocessingCanvas" xmlns:cx="http://schemas.microsoft.com/office/drawing/2014/chartex" xmlns:cx1="http://schemas.microsoft.com/office/drawing/2015/9/8/chartex" xmlns:cx2="http://schemas.microsoft.com/office/drawing/2015/10/21/chartex" xmlns:cx3="http://schemas.microsoft.com/office/drawing/2016/5/9/chartex" xmlns:cx4="http://schemas.microsoft.com/office/drawing/2016/5/10/chartex" xmlns:cx5="http://schemas.microsoft.com/office/drawing/2016/5/11/chartex" xmlns:cx6="http://schemas.microsoft.com/office/drawing/2016/5/12/chartex" xmlns:cx7="http://schemas.microsoft.com/office/drawing/2016/5/13/chartex" xmlns:cx8="http://schemas.microsoft.com/office/drawing/2016/5/14/chartex" xmlns:mc="http://schemas.openxmlformats.org/markup-compatibility/2006" xmlns:aink="http://schemas.microsoft.com/office/drawing/2016/ink" xmlns:am3d="http://schemas.microsoft.com/office/drawing/2017/model3d" xmlns:o="urn:schemas-microsoft-com:office:office" xmlns:oel="http://schemas.microsoft.com/office/2019/extlst" xmlns:r="http://schemas.openxmlformats.org/officeDocument/2006/relationships" xmlns:m="http://schemas.openxmlformats.org/officeDocument/2006/math" xmlns:v="urn:schemas-microsoft-com:vml" xmlns:wp14="http://schemas.microsoft.com/office/word/2010/wordprocessingDrawing" xmlns:wp="http://schemas.openxmlformats.org/drawingml/2006/wordprocessingDrawing" xmlns:w10="urn:schemas-microsoft-com:office:word" xmlns:w="http://schemas.openxmlformats.org/wordprocessingml/2006/main" xmlns:w14="http://schemas.microsoft.com/office/word/2010/wordml" xmlns:w15="http://schemas.microsoft.com/office/word/2012/wordml" xmlns:w16cex="http://schemas.microsoft.com/office/word/2018/wordml/cex" xmlns:w16cid="http://schemas.microsoft.com/office/word/2016/wordml/cid" xmlns:w16="http://schemas.microsoft.com/office/word/2018/wordml" xmlns:w16du="http://schemas.microsoft.com/office/word/2023/wordml/word16du" xmlns:w16sdtdh="http://schemas.microsoft.com/office/word/2020/wordml/sdtdatahash" xmlns:w16se="http://schemas.microsoft.com/office/word/2015/wordml/symex" xmlns:wpg="http://schemas.microsoft.com/office/word/2010/wordprocessingGroup" xmlns:wpi="http://schemas.microsoft.com/office/word/2010/wordprocessingInk" xmlns:wne="http://schemas.microsoft.com/office/word/2006/wordml" xmlns:wps="http://schemas.microsoft.com/office/word/2010/wordprocessingShape" mc:Ignorable="w14 w15 w16se w16cid w16 w16cex w16sdtdh wp14">
   <w:body>
     <w:p>
       <w:pPr>
@@ -244,7 +244,7 @@
                 <v:path arrowok="t" fillok="f" o:connecttype="none"/>
                 <o:lock v:ext="edit" shapetype="t"/>
               </v:shapetype>
-              <v:shape id="Gerade Verbindung mit Pfeil 3" o:spid="_x0000_s1026" type="#_x0000_t32" style="position:absolute;margin-left:244.15pt;margin-top:38.05pt;width:120pt;height:75.75pt;z-index:251660288;visibility:visible;mso-wrap-style:square;mso-width-percent:0;mso-height-percent:0;mso-wrap-distance-left:9pt;mso-wrap-distance-top:0;mso-wrap-distance-right:9pt;mso-wrap-distance-bottom:0;mso-position-horizontal:absolute;mso-position-horizontal-relative:text;mso-position-vertical:absolute;mso-position-vertical-relative:text;mso-width-percent:0;mso-height-percent:0;mso-width-relative:margin;mso-height-relative:margin" o:gfxdata="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" strokecolor="#4579b8 [3044]" strokeweight="2.25pt">
+              <v:shape id="Gerade Verbindung mit Pfeil 3" o:spid="_x0000_s1026" type="#_x0000_t32" style="position:absolute;margin-left:244.15pt;margin-top:38.05pt;width:120pt;height:75.75pt;z-index:251660288;visibility:visible;mso-wrap-style:square;mso-width-percent:0;mso-height-percent:0;mso-wrap-distance-left:9pt;mso-wrap-distance-top:0;mso-wrap-distance-right:9pt;mso-wrap-distance-bottom:0;mso-position-horizontal:absolute;mso-position-horizontal-relative:text;mso-position-vertical:absolute;mso-position-vertical-relative:text;mso-width-percent:0;mso-height-percent:0;mso-width-relative:margin;mso-height-relative:margin" o:gfxdata="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" strokecolor="#4579b8 [3044]" strokeweight="2.25pt">
                 <v:stroke endarrow="block"/>
               </v:shape>
             </w:pict>
@@ -1320,6 +1320,88 @@
                               </w:rPr>
                               <w:t>Answer:</w:t>
                             </w:r>
+                            <w:r>
+                              <w:rPr>
+                                <w:b/>
+                                <w:bCs/>
+                                <w:lang w:val="en-US"/>
+                              </w:rPr>
+                              <w:t xml:space="preserve"> </w:t>
+                            </w:r>
+                            <w:r>
+                              <w:rPr>
+                                <w:lang w:val="en-US"/>
+                              </w:rPr>
+                              <w:t xml:space="preserve">Pre-attentive processing refers to the automatic and fast processes that occur in </w:t>
+                            </w:r>
+                            <w:proofErr w:type="gramStart"/>
+                            <w:r>
+                              <w:rPr>
+                                <w:lang w:val="en-US"/>
+                              </w:rPr>
+                              <w:t>ones</w:t>
+                            </w:r>
+                            <w:proofErr w:type="gramEnd"/>
+                            <w:r>
+                              <w:rPr>
+                                <w:lang w:val="en-US"/>
+                              </w:rPr>
+                              <w:t xml:space="preserve"> brain before the conscious attention is engaged. Some visual properties are processed unconsciously very fast pre-attentively while for others the brain needs more time and conscious attention. In this process the brain can </w:t>
+                            </w:r>
+                            <w:r>
+                              <w:rPr>
+                                <w:lang w:val="en-US"/>
+                              </w:rPr>
+                              <w:t>detect patterns, differences, and relationships within the data</w:t>
+                            </w:r>
+                            <w:r>
+                              <w:rPr>
+                                <w:lang w:val="en-US"/>
+                              </w:rPr>
+                              <w:t xml:space="preserve"> </w:t>
+                            </w:r>
+                            <w:r>
+                              <w:rPr>
+                                <w:lang w:val="en-US"/>
+                              </w:rPr>
+                              <w:t>and therefore guides the subsequent attention</w:t>
+                            </w:r>
+                            <w:r>
+                              <w:rPr>
+                                <w:lang w:val="en-US"/>
+                              </w:rPr>
+                              <w:t>.</w:t>
+                            </w:r>
+                            <w:r>
+                              <w:rPr>
+                                <w:lang w:val="en-US"/>
+                              </w:rPr>
+                              <w:t xml:space="preserve"> </w:t>
+                            </w:r>
+                            <w:r>
+                              <w:rPr>
+                                <w:lang w:val="en-US"/>
+                              </w:rPr>
+                              <w:t xml:space="preserve">This is why for Data Visualization one can exploit this human characteristic for presenting the </w:t>
+                            </w:r>
+                            <w:r>
+                              <w:rPr>
+                                <w:lang w:val="en-US"/>
+                              </w:rPr>
+                              <w:t xml:space="preserve">most </w:t>
+                            </w:r>
+                            <w:r>
+                              <w:rPr>
+                                <w:lang w:val="en-US"/>
+                              </w:rPr>
+                              <w:t xml:space="preserve">information and controlling where the </w:t>
+                            </w:r>
+                            <w:r>
+                              <w:rPr>
+                                <w:lang w:val="en-US"/>
+                              </w:rPr>
+                              <w:t>focus of the brain should be at. It is also important to be aware of this to avoid confusing the audience or giving a different message than intended.</w:t>
+                            </w:r>
                           </w:p>
                           <w:p>
                             <w:pPr>
@@ -1354,7 +1436,7 @@
                 <v:stroke joinstyle="miter"/>
                 <v:path gradientshapeok="t" o:connecttype="rect"/>
               </v:shapetype>
-              <v:shape id="Textfeld 815076075" o:spid="_x0000_s1026" type="#_x0000_t202" style="position:absolute;left:0;text-align:left;margin-left:.1pt;margin-top:13.8pt;width:462.1pt;height:166.05pt;z-index:251662336;visibility:visible;mso-wrap-style:square;mso-width-percent:0;mso-height-percent:0;mso-wrap-distance-left:9pt;mso-wrap-distance-top:0;mso-wrap-distance-right:9pt;mso-wrap-distance-bottom:0;mso-position-horizontal:absolute;mso-position-horizontal-relative:text;mso-position-vertical:absolute;mso-position-vertical-relative:text;mso-width-percent:0;mso-height-percent:0;mso-width-relative:margin;mso-height-relative:margin;v-text-anchor:top" o:gfxdata="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" fillcolor="white [3201]" strokeweight=".5pt">
+              <v:shape id="Textfeld 815076075" o:spid="_x0000_s1026" type="#_x0000_t202" style="position:absolute;left:0;text-align:left;margin-left:.1pt;margin-top:13.8pt;width:462.1pt;height:166.05pt;z-index:251662336;visibility:visible;mso-wrap-style:square;mso-width-percent:0;mso-height-percent:0;mso-wrap-distance-left:9pt;mso-wrap-distance-top:0;mso-wrap-distance-right:9pt;mso-wrap-distance-bottom:0;mso-position-horizontal:absolute;mso-position-horizontal-relative:text;mso-position-vertical:absolute;mso-position-vertical-relative:text;mso-width-percent:0;mso-height-percent:0;mso-width-relative:margin;mso-height-relative:margin;v-text-anchor:top" o:gfxdata="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" fillcolor="white [3201]" strokeweight=".5pt">
                 <v:textbox>
                   <w:txbxContent>
                     <w:p>
@@ -1371,6 +1453,88 @@
                         </w:rPr>
                         <w:t>Answer:</w:t>
                       </w:r>
+                      <w:r>
+                        <w:rPr>
+                          <w:b/>
+                          <w:bCs/>
+                          <w:lang w:val="en-US"/>
+                        </w:rPr>
+                        <w:t xml:space="preserve"> </w:t>
+                      </w:r>
+                      <w:r>
+                        <w:rPr>
+                          <w:lang w:val="en-US"/>
+                        </w:rPr>
+                        <w:t xml:space="preserve">Pre-attentive processing refers to the automatic and fast processes that occur in </w:t>
+                      </w:r>
+                      <w:proofErr w:type="gramStart"/>
+                      <w:r>
+                        <w:rPr>
+                          <w:lang w:val="en-US"/>
+                        </w:rPr>
+                        <w:t>ones</w:t>
+                      </w:r>
+                      <w:proofErr w:type="gramEnd"/>
+                      <w:r>
+                        <w:rPr>
+                          <w:lang w:val="en-US"/>
+                        </w:rPr>
+                        <w:t xml:space="preserve"> brain before the conscious attention is engaged. Some visual properties are processed unconsciously very fast pre-attentively while for others the brain needs more time and conscious attention. In this process the brain can </w:t>
+                      </w:r>
+                      <w:r>
+                        <w:rPr>
+                          <w:lang w:val="en-US"/>
+                        </w:rPr>
+                        <w:t>detect patterns, differences, and relationships within the data</w:t>
+                      </w:r>
+                      <w:r>
+                        <w:rPr>
+                          <w:lang w:val="en-US"/>
+                        </w:rPr>
+                        <w:t xml:space="preserve"> </w:t>
+                      </w:r>
+                      <w:r>
+                        <w:rPr>
+                          <w:lang w:val="en-US"/>
+                        </w:rPr>
+                        <w:t>and therefore guides the subsequent attention</w:t>
+                      </w:r>
+                      <w:r>
+                        <w:rPr>
+                          <w:lang w:val="en-US"/>
+                        </w:rPr>
+                        <w:t>.</w:t>
+                      </w:r>
+                      <w:r>
+                        <w:rPr>
+                          <w:lang w:val="en-US"/>
+                        </w:rPr>
+                        <w:t xml:space="preserve"> </w:t>
+                      </w:r>
+                      <w:r>
+                        <w:rPr>
+                          <w:lang w:val="en-US"/>
+                        </w:rPr>
+                        <w:t xml:space="preserve">This is why for Data Visualization one can exploit this human characteristic for presenting the </w:t>
+                      </w:r>
+                      <w:r>
+                        <w:rPr>
+                          <w:lang w:val="en-US"/>
+                        </w:rPr>
+                        <w:t xml:space="preserve">most </w:t>
+                      </w:r>
+                      <w:r>
+                        <w:rPr>
+                          <w:lang w:val="en-US"/>
+                        </w:rPr>
+                        <w:t xml:space="preserve">information and controlling where the </w:t>
+                      </w:r>
+                      <w:r>
+                        <w:rPr>
+                          <w:lang w:val="en-US"/>
+                        </w:rPr>
+                        <w:t>focus of the brain should be at. It is also important to be aware of this to avoid confusing the audience or giving a different message than intended.</w:t>
+                      </w:r>
                     </w:p>
                     <w:p>
                       <w:pPr>
@@ -1561,25 +1725,7 @@
           <w:bCs/>
           <w:lang w:val="en-US"/>
         </w:rPr>
-        <w:t xml:space="preserve">You are asked </w:t>
-      </w:r>
-      <w:proofErr w:type="spellStart"/>
-      <w:r>
-        <w:rPr>
-          <w:rFonts w:ascii="TimesNewRoman" w:hAnsi="TimesNewRoman" w:cs="TimesNewRoman"/>
-          <w:bCs/>
-          <w:lang w:val="en-US"/>
-        </w:rPr>
-        <w:t>to</w:t>
-      </w:r>
-      <w:proofErr w:type="spellEnd"/>
-      <w:r>
-        <w:rPr>
-          <w:rFonts w:ascii="TimesNewRoman" w:hAnsi="TimesNewRoman" w:cs="TimesNewRoman"/>
-          <w:bCs/>
-          <w:lang w:val="en-US"/>
-        </w:rPr>
-        <w:t xml:space="preserve"> evaluate</w:t>
+        <w:t>You are asked to evaluate</w:t>
       </w:r>
       <w:r>
         <w:rPr>
@@ -1616,7 +1762,7 @@
     </w:p>
     <w:p>
       <w:pPr>
-        <w:pStyle w:val="ListParagraph"/>
+        <w:pStyle w:val="Prrafodelista"/>
         <w:numPr>
           <w:ilvl w:val="0"/>
           <w:numId w:val="6"/>
@@ -1639,7 +1785,7 @@
     </w:p>
     <w:p>
       <w:pPr>
-        <w:pStyle w:val="ListParagraph"/>
+        <w:pStyle w:val="Prrafodelista"/>
         <w:numPr>
           <w:ilvl w:val="0"/>
           <w:numId w:val="6"/>
@@ -1662,7 +1808,7 @@
     </w:p>
     <w:p>
       <w:pPr>
-        <w:pStyle w:val="ListParagraph"/>
+        <w:pStyle w:val="Prrafodelista"/>
         <w:numPr>
           <w:ilvl w:val="0"/>
           <w:numId w:val="6"/>
@@ -1730,6 +1876,7 @@
         <w:rPr>
           <w:rFonts w:ascii="TimesNewRoman" w:hAnsi="TimesNewRoman" w:cs="TimesNewRoman"/>
           <w:bCs/>
+          <w:noProof/>
           <w:lang w:val="en-US"/>
         </w:rPr>
         <w:drawing>
@@ -1834,6 +1981,8 @@
                           <w:p>
                             <w:pPr>
                               <w:rPr>
+                                <w:b/>
+                                <w:bCs/>
                                 <w:lang w:val="en-US"/>
                               </w:rPr>
                             </w:pPr>
@@ -1844,6 +1993,119 @@
                                 <w:lang w:val="en-US"/>
                               </w:rPr>
                               <w:t>Answer:</w:t>
+                            </w:r>
+                          </w:p>
+                          <w:p>
+                            <w:pPr>
+                              <w:rPr>
+                                <w:lang w:val="en-US"/>
+                              </w:rPr>
+                            </w:pPr>
+                            <w:r>
+                              <w:rPr>
+                                <w:b/>
+                                <w:bCs/>
+                                <w:lang w:val="en-US"/>
+                              </w:rPr>
+                              <w:t xml:space="preserve">- </w:t>
+                            </w:r>
+                            <w:r>
+                              <w:rPr>
+                                <w:lang w:val="en-US"/>
+                              </w:rPr>
+                              <w:t>The author probably wanted to show the distribution of the biggest covid 19 worries</w:t>
+                            </w:r>
+                          </w:p>
+                          <w:p>
+                            <w:pPr>
+                              <w:rPr>
+                                <w:lang w:val="en-US"/>
+                              </w:rPr>
+                            </w:pPr>
+                            <w:r>
+                              <w:rPr>
+                                <w:lang w:val="en-US"/>
+                              </w:rPr>
+                              <w:t xml:space="preserve">- The percentages shown in the graph add up to more than 100%. Maybe it was possible that people could give more than one worry but then is unclear to which population the percentages refer to. </w:t>
+                            </w:r>
+                            <w:proofErr w:type="gramStart"/>
+                            <w:r>
+                              <w:rPr>
+                                <w:lang w:val="en-US"/>
+                              </w:rPr>
+                              <w:t>Also</w:t>
+                            </w:r>
+                            <w:proofErr w:type="gramEnd"/>
+                            <w:r>
+                              <w:rPr>
+                                <w:lang w:val="en-US"/>
+                              </w:rPr>
+                              <w:t xml:space="preserve"> it is hard to compare the numbers with respect to the pie area, specifically is </w:t>
+                            </w:r>
+                            <w:proofErr w:type="spellStart"/>
+                            <w:r>
+                              <w:rPr>
+                                <w:lang w:val="en-US"/>
+                              </w:rPr>
+                              <w:t>har</w:t>
+                            </w:r>
+                            <w:proofErr w:type="spellEnd"/>
+                            <w:r>
+                              <w:rPr>
+                                <w:lang w:val="en-US"/>
+                              </w:rPr>
+                              <w:t xml:space="preserve"> to tell if the orange area is bigger than the yellow area </w:t>
+                            </w:r>
+                          </w:p>
+                          <w:p>
+                            <w:pPr>
+                              <w:rPr>
+                                <w:lang w:val="en-US"/>
+                              </w:rPr>
+                            </w:pPr>
+                            <w:r>
+                              <w:rPr>
+                                <w:lang w:val="en-US"/>
+                              </w:rPr>
+                              <w:t xml:space="preserve">- The color may indicate some kind of ordering being red the most critic and yellow the least critic  </w:t>
+                            </w:r>
+                          </w:p>
+                          <w:p>
+                            <w:pPr>
+                              <w:rPr>
+                                <w:lang w:val="en-US"/>
+                              </w:rPr>
+                            </w:pPr>
+                            <w:r>
+                              <w:rPr>
+                                <w:lang w:val="en-US"/>
+                              </w:rPr>
+                              <w:t xml:space="preserve">- Maybe a </w:t>
+                            </w:r>
+                            <w:r>
+                              <w:rPr>
+                                <w:lang w:val="en-US"/>
+                              </w:rPr>
+                              <w:t>bar chart</w:t>
+                            </w:r>
+                            <w:r>
+                              <w:rPr>
+                                <w:lang w:val="en-US"/>
+                              </w:rPr>
+                              <w:t xml:space="preserve"> with other colors would be a better representation that would allow to compare this percentages more clearly. </w:t>
+                            </w:r>
+                          </w:p>
+                          <w:p>
+                            <w:pPr>
+                              <w:rPr>
+                                <w:lang w:val="en-US"/>
+                              </w:rPr>
+                            </w:pPr>
+                            <w:r>
+                              <w:rPr>
+                                <w:lang w:val="en-US"/>
+                              </w:rPr>
+                              <w:t xml:space="preserve">- Here is a proposition for the graph </w:t>
                             </w:r>
                           </w:p>
                           <w:p>
@@ -1875,12 +2137,14 @@
           </mc:Choice>
           <mc:Fallback>
             <w:pict>
-              <v:shape w14:anchorId="6D41B23C" id="_x0000_s1027" type="#_x0000_t202" style="position:absolute;margin-left:0;margin-top:0;width:462.1pt;height:166.05pt;z-index:251664384;visibility:visible;mso-wrap-style:square;mso-width-percent:0;mso-height-percent:0;mso-wrap-distance-left:9pt;mso-wrap-distance-top:0;mso-wrap-distance-right:9pt;mso-wrap-distance-bottom:0;mso-position-horizontal:absolute;mso-position-horizontal-relative:text;mso-position-vertical:absolute;mso-position-vertical-relative:text;mso-width-percent:0;mso-height-percent:0;mso-width-relative:margin;mso-height-relative:margin;v-text-anchor:top" o:gfxdata="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" fillcolor="white [3201]" strokeweight=".5pt">
+              <v:shape w14:anchorId="6D41B23C" id="_x0000_s1027" type="#_x0000_t202" style="position:absolute;margin-left:0;margin-top:0;width:462.1pt;height:166.05pt;z-index:251664384;visibility:visible;mso-wrap-style:square;mso-width-percent:0;mso-height-percent:0;mso-wrap-distance-left:9pt;mso-wrap-distance-top:0;mso-wrap-distance-right:9pt;mso-wrap-distance-bottom:0;mso-position-horizontal:absolute;mso-position-horizontal-relative:text;mso-position-vertical:absolute;mso-position-vertical-relative:text;mso-width-percent:0;mso-height-percent:0;mso-width-relative:margin;mso-height-relative:margin;v-text-anchor:top" o:gfxdata="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" fillcolor="white [3201]" strokeweight=".5pt">
                 <v:textbox>
                   <w:txbxContent>
                     <w:p>
                       <w:pPr>
                         <w:rPr>
+                          <w:b/>
+                          <w:bCs/>
                           <w:lang w:val="en-US"/>
                         </w:rPr>
                       </w:pPr>
@@ -1899,6 +2163,119 @@
                           <w:lang w:val="en-US"/>
                         </w:rPr>
                       </w:pPr>
+                      <w:r>
+                        <w:rPr>
+                          <w:b/>
+                          <w:bCs/>
+                          <w:lang w:val="en-US"/>
+                        </w:rPr>
+                        <w:t xml:space="preserve">- </w:t>
+                      </w:r>
+                      <w:r>
+                        <w:rPr>
+                          <w:lang w:val="en-US"/>
+                        </w:rPr>
+                        <w:t>The author probably wanted to show the distribution of the biggest covid 19 worries</w:t>
+                      </w:r>
+                    </w:p>
+                    <w:p>
+                      <w:pPr>
+                        <w:rPr>
+                          <w:lang w:val="en-US"/>
+                        </w:rPr>
+                      </w:pPr>
+                      <w:r>
+                        <w:rPr>
+                          <w:lang w:val="en-US"/>
+                        </w:rPr>
+                        <w:t xml:space="preserve">- The percentages shown in the graph add up to more than 100%. Maybe it was possible that people could give more than one worry but then is unclear to which population the percentages refer to. </w:t>
+                      </w:r>
+                      <w:proofErr w:type="gramStart"/>
+                      <w:r>
+                        <w:rPr>
+                          <w:lang w:val="en-US"/>
+                        </w:rPr>
+                        <w:t>Also</w:t>
+                      </w:r>
+                      <w:proofErr w:type="gramEnd"/>
+                      <w:r>
+                        <w:rPr>
+                          <w:lang w:val="en-US"/>
+                        </w:rPr>
+                        <w:t xml:space="preserve"> it is hard to compare the numbers with respect to the pie area, specifically is </w:t>
+                      </w:r>
+                      <w:proofErr w:type="spellStart"/>
+                      <w:r>
+                        <w:rPr>
+                          <w:lang w:val="en-US"/>
+                        </w:rPr>
+                        <w:t>har</w:t>
+                      </w:r>
+                      <w:proofErr w:type="spellEnd"/>
+                      <w:r>
+                        <w:rPr>
+                          <w:lang w:val="en-US"/>
+                        </w:rPr>
+                        <w:t xml:space="preserve"> to tell if the orange area is bigger than the yellow area </w:t>
+                      </w:r>
+                    </w:p>
+                    <w:p>
+                      <w:pPr>
+                        <w:rPr>
+                          <w:lang w:val="en-US"/>
+                        </w:rPr>
+                      </w:pPr>
+                      <w:r>
+                        <w:rPr>
+                          <w:lang w:val="en-US"/>
+                        </w:rPr>
+                        <w:t xml:space="preserve">- The color may indicate some kind of ordering being red the most critic and yellow the least critic  </w:t>
+                      </w:r>
+                    </w:p>
+                    <w:p>
+                      <w:pPr>
+                        <w:rPr>
+                          <w:lang w:val="en-US"/>
+                        </w:rPr>
+                      </w:pPr>
+                      <w:r>
+                        <w:rPr>
+                          <w:lang w:val="en-US"/>
+                        </w:rPr>
+                        <w:t xml:space="preserve">- Maybe a </w:t>
+                      </w:r>
+                      <w:r>
+                        <w:rPr>
+                          <w:lang w:val="en-US"/>
+                        </w:rPr>
+                        <w:t>bar chart</w:t>
+                      </w:r>
+                      <w:r>
+                        <w:rPr>
+                          <w:lang w:val="en-US"/>
+                        </w:rPr>
+                        <w:t xml:space="preserve"> with other colors would be a better representation that would allow to compare this percentages more clearly. </w:t>
+                      </w:r>
+                    </w:p>
+                    <w:p>
+                      <w:pPr>
+                        <w:rPr>
+                          <w:lang w:val="en-US"/>
+                        </w:rPr>
+                      </w:pPr>
+                      <w:r>
+                        <w:rPr>
+                          <w:lang w:val="en-US"/>
+                        </w:rPr>
+                        <w:t xml:space="preserve">- Here is a proposition for the graph </w:t>
+                      </w:r>
+                    </w:p>
+                    <w:p>
+                      <w:pPr>
+                        <w:rPr>
+                          <w:lang w:val="en-US"/>
+                        </w:rPr>
+                      </w:pPr>
                     </w:p>
                   </w:txbxContent>
                 </v:textbox>
@@ -2007,30 +2384,73 @@
           <w:lang w:val="en-US"/>
         </w:rPr>
       </w:pPr>
-    </w:p>
-    <w:p>
-      <w:pPr>
-        <w:jc w:val="left"/>
-        <w:rPr>
-          <w:rFonts w:ascii="TimesNewRoman" w:hAnsi="TimesNewRoman" w:cs="TimesNewRoman"/>
-          <w:bCs/>
-          <w:lang w:val="en-US"/>
-        </w:rPr>
-      </w:pPr>
-    </w:p>
-    <w:p>
-      <w:pPr>
-        <w:jc w:val="left"/>
-        <w:rPr>
-          <w:rFonts w:ascii="TimesNewRoman" w:hAnsi="TimesNewRoman" w:cs="TimesNewRoman"/>
-          <w:bCs/>
-          <w:lang w:val="en-US"/>
-        </w:rPr>
-      </w:pPr>
-    </w:p>
-    <w:p>
-      <w:pPr>
-        <w:pStyle w:val="ListParagraph"/>
+      <w:r>
+        <w:rPr>
+          <w:rFonts w:ascii="TimesNewRoman" w:hAnsi="TimesNewRoman" w:cs="TimesNewRoman"/>
+          <w:bCs/>
+          <w:lang w:val="en-US"/>
+        </w:rPr>
+        <w:lastRenderedPageBreak/>
+        <w:drawing>
+          <wp:inline distT="0" distB="0" distL="0" distR="0" wp14:anchorId="25CC96F2" wp14:editId="34C78533">
+            <wp:extent cx="4807197" cy="4165814"/>
+            <wp:effectExtent l="0" t="0" r="0" b="6350"/>
+            <wp:docPr id="1764834873" name="Imagen 1" descr="Gráfico, Gráfico de barras&#10;&#10;Descripción generada automáticamente"/>
+            <wp:cNvGraphicFramePr>
+              <a:graphicFrameLocks xmlns:a="http://schemas.openxmlformats.org/drawingml/2006/main" noChangeAspect="1"/>
+            </wp:cNvGraphicFramePr>
+            <a:graphic xmlns:a="http://schemas.openxmlformats.org/drawingml/2006/main">
+              <a:graphicData uri="http://schemas.openxmlformats.org/drawingml/2006/picture">
+                <pic:pic xmlns:pic="http://schemas.openxmlformats.org/drawingml/2006/picture">
+                  <pic:nvPicPr>
+                    <pic:cNvPr id="1764834873" name="Imagen 1" descr="Gráfico, Gráfico de barras&#10;&#10;Descripción generada automáticamente"/>
+                    <pic:cNvPicPr/>
+                  </pic:nvPicPr>
+                  <pic:blipFill>
+                    <a:blip r:embed="rId9"/>
+                    <a:stretch>
+                      <a:fillRect/>
+                    </a:stretch>
+                  </pic:blipFill>
+                  <pic:spPr>
+                    <a:xfrm>
+                      <a:off x="0" y="0"/>
+                      <a:ext cx="4807197" cy="4165814"/>
+                    </a:xfrm>
+                    <a:prstGeom prst="rect">
+                      <a:avLst/>
+                    </a:prstGeom>
+                  </pic:spPr>
+                </pic:pic>
+              </a:graphicData>
+            </a:graphic>
+          </wp:inline>
+        </w:drawing>
+      </w:r>
+    </w:p>
+    <w:p>
+      <w:pPr>
+        <w:jc w:val="left"/>
+        <w:rPr>
+          <w:rFonts w:ascii="TimesNewRoman" w:hAnsi="TimesNewRoman" w:cs="TimesNewRoman"/>
+          <w:bCs/>
+          <w:lang w:val="en-US"/>
+        </w:rPr>
+      </w:pPr>
+    </w:p>
+    <w:p>
+      <w:pPr>
+        <w:jc w:val="left"/>
+        <w:rPr>
+          <w:rFonts w:ascii="TimesNewRoman" w:hAnsi="TimesNewRoman" w:cs="TimesNewRoman"/>
+          <w:bCs/>
+          <w:lang w:val="en-US"/>
+        </w:rPr>
+      </w:pPr>
+    </w:p>
+    <w:p>
+      <w:pPr>
+        <w:pStyle w:val="Prrafodelista"/>
         <w:numPr>
           <w:ilvl w:val="0"/>
           <w:numId w:val="5"/>
@@ -2187,7 +2607,7 @@
 </file>
 
 <file path=word/numbering.xml><?xml version="1.0" encoding="utf-8"?>
-<w:numbering xmlns:wpc="http://schemas.microsoft.com/office/word/2010/wordprocessingCanvas" xmlns:cx="http://schemas.microsoft.com/office/drawing/2014/chartex" xmlns:cx1="http://schemas.microsoft.com/office/drawing/2015/9/8/chartex" xmlns:cx2="http://schemas.microsoft.com/office/drawing/2015/10/21/chartex" xmlns:cx3="http://schemas.microsoft.com/office/drawing/2016/5/9/chartex" xmlns:cx4="http://schemas.microsoft.com/office/drawing/2016/5/10/chartex" xmlns:cx5="http://schemas.microsoft.com/office/drawing/2016/5/11/chartex" xmlns:cx6="http://schemas.microsoft.com/office/drawing/2016/5/12/chartex" xmlns:cx7="http://schemas.microsoft.com/office/drawing/2016/5/13/chartex" xmlns:cx8="http://schemas.microsoft.com/office/drawing/2016/5/14/chartex" xmlns:mc="http://schemas.openxmlformats.org/markup-compatibility/2006" xmlns:aink="http://schemas.microsoft.com/office/drawing/2016/ink" xmlns:am3d="http://schemas.microsoft.com/office/drawing/2017/model3d" xmlns:o="urn:schemas-microsoft-com:office:office" xmlns:oel="http://schemas.microsoft.com/office/2019/extlst" xmlns:r="http://schemas.openxmlformats.org/officeDocument/2006/relationships" xmlns:m="http://schemas.openxmlformats.org/officeDocument/2006/math" xmlns:v="urn:schemas-microsoft-com:vml" xmlns:wp14="http://schemas.microsoft.com/office/word/2010/wordprocessingDrawing" xmlns:wp="http://schemas.openxmlformats.org/drawingml/2006/wordprocessingDrawing" xmlns:w10="urn:schemas-microsoft-com:office:word" xmlns:w="http://schemas.openxmlformats.org/wordprocessingml/2006/main" xmlns:w14="http://schemas.microsoft.com/office/word/2010/wordml" xmlns:w15="http://schemas.microsoft.com/office/word/2012/wordml" xmlns:w16cex="http://schemas.microsoft.com/office/word/2018/wordml/cex" xmlns:w16cid="http://schemas.microsoft.com/office/word/2016/wordml/cid" xmlns:w16="http://schemas.microsoft.com/office/word/2018/wordml" xmlns:w16sdtdh="http://schemas.microsoft.com/office/word/2020/wordml/sdtdatahash" xmlns:w16se="http://schemas.microsoft.com/office/word/2015/wordml/symex" xmlns:wpg="http://schemas.microsoft.com/office/word/2010/wordprocessingGroup" xmlns:wpi="http://schemas.microsoft.com/office/word/2010/wordprocessingInk" xmlns:wne="http://schemas.microsoft.com/office/word/2006/wordml" xmlns:wps="http://schemas.microsoft.com/office/word/2010/wordprocessingShape" mc:Ignorable="w14 w15 w16se w16cid w16 w16cex w16sdtdh wp14">
+<w:numbering xmlns:wpc="http://schemas.microsoft.com/office/word/2010/wordprocessingCanvas" xmlns:cx="http://schemas.microsoft.com/office/drawing/2014/chartex" xmlns:cx1="http://schemas.microsoft.com/office/drawing/2015/9/8/chartex" xmlns:cx2="http://schemas.microsoft.com/office/drawing/2015/10/21/chartex" xmlns:cx3="http://schemas.microsoft.com/office/drawing/2016/5/9/chartex" xmlns:cx4="http://schemas.microsoft.com/office/drawing/2016/5/10/chartex" xmlns:cx5="http://schemas.microsoft.com/office/drawing/2016/5/11/chartex" xmlns:cx6="http://schemas.microsoft.com/office/drawing/2016/5/12/chartex" xmlns:cx7="http://schemas.microsoft.com/office/drawing/2016/5/13/chartex" xmlns:cx8="http://schemas.microsoft.com/office/drawing/2016/5/14/chartex" xmlns:mc="http://schemas.openxmlformats.org/markup-compatibility/2006" xmlns:aink="http://schemas.microsoft.com/office/drawing/2016/ink" xmlns:am3d="http://schemas.microsoft.com/office/drawing/2017/model3d" xmlns:o="urn:schemas-microsoft-com:office:office" xmlns:oel="http://schemas.microsoft.com/office/2019/extlst" xmlns:r="http://schemas.openxmlformats.org/officeDocument/2006/relationships" xmlns:m="http://schemas.openxmlformats.org/officeDocument/2006/math" xmlns:v="urn:schemas-microsoft-com:vml" xmlns:wp14="http://schemas.microsoft.com/office/word/2010/wordprocessingDrawing" xmlns:wp="http://schemas.openxmlformats.org/drawingml/2006/wordprocessingDrawing" xmlns:w10="urn:schemas-microsoft-com:office:word" xmlns:w="http://schemas.openxmlformats.org/wordprocessingml/2006/main" xmlns:w14="http://schemas.microsoft.com/office/word/2010/wordml" xmlns:w15="http://schemas.microsoft.com/office/word/2012/wordml" xmlns:w16cex="http://schemas.microsoft.com/office/word/2018/wordml/cex" xmlns:w16cid="http://schemas.microsoft.com/office/word/2016/wordml/cid" xmlns:w16="http://schemas.microsoft.com/office/word/2018/wordml" xmlns:w16du="http://schemas.microsoft.com/office/word/2023/wordml/word16du" xmlns:w16sdtdh="http://schemas.microsoft.com/office/word/2020/wordml/sdtdatahash" xmlns:w16se="http://schemas.microsoft.com/office/word/2015/wordml/symex" xmlns:wpg="http://schemas.microsoft.com/office/word/2010/wordprocessingGroup" xmlns:wpi="http://schemas.microsoft.com/office/word/2010/wordprocessingInk" xmlns:wne="http://schemas.microsoft.com/office/word/2006/wordml" xmlns:wps="http://schemas.microsoft.com/office/word/2010/wordprocessingShape" mc:Ignorable="w14 w15 w16se w16cid w16 w16cex w16sdtdh wp14">
   <w:abstractNum w:abstractNumId="0" w15:restartNumberingAfterBreak="0">
     <w:nsid w:val="1536731B"/>
     <w:multiLevelType w:val="hybridMultilevel"/>
@@ -3351,7 +3771,7 @@
       <w:lang w:val="de-DE" w:eastAsia="de-DE"/>
     </w:rPr>
   </w:style>
-  <w:style w:type="paragraph" w:styleId="Heading1">
+  <w:style w:type="paragraph" w:styleId="Ttulo1">
     <w:name w:val="heading 1"/>
     <w:basedOn w:val="Normal"/>
     <w:next w:val="Normal"/>
@@ -3372,7 +3792,7 @@
       <w:sz w:val="28"/>
     </w:rPr>
   </w:style>
-  <w:style w:type="paragraph" w:styleId="Heading2">
+  <w:style w:type="paragraph" w:styleId="Ttulo2">
     <w:name w:val="heading 2"/>
     <w:basedOn w:val="Normal"/>
     <w:next w:val="Normal"/>
@@ -3388,7 +3808,7 @@
       <w:bCs/>
     </w:rPr>
   </w:style>
-  <w:style w:type="paragraph" w:styleId="Heading3">
+  <w:style w:type="paragraph" w:styleId="Ttulo3">
     <w:name w:val="heading 3"/>
     <w:basedOn w:val="Normal"/>
     <w:next w:val="Normal"/>
@@ -3407,13 +3827,13 @@
       <w:szCs w:val="26"/>
     </w:rPr>
   </w:style>
-  <w:style w:type="character" w:default="1" w:styleId="DefaultParagraphFont">
+  <w:style w:type="character" w:default="1" w:styleId="Fuentedeprrafopredeter">
     <w:name w:val="Default Paragraph Font"/>
     <w:uiPriority w:val="1"/>
     <w:semiHidden/>
     <w:unhideWhenUsed/>
   </w:style>
-  <w:style w:type="table" w:default="1" w:styleId="TableNormal">
+  <w:style w:type="table" w:default="1" w:styleId="Tablanormal">
     <w:name w:val="Normal Table"/>
     <w:uiPriority w:val="99"/>
     <w:semiHidden/>
@@ -3428,13 +3848,13 @@
       </w:tblCellMar>
     </w:tblPr>
   </w:style>
-  <w:style w:type="numbering" w:default="1" w:styleId="NoList">
+  <w:style w:type="numbering" w:default="1" w:styleId="Sinlista">
     <w:name w:val="No List"/>
     <w:uiPriority w:val="99"/>
     <w:semiHidden/>
     <w:unhideWhenUsed/>
   </w:style>
-  <w:style w:type="character" w:styleId="Hyperlink">
+  <w:style w:type="character" w:styleId="Hipervnculo">
     <w:name w:val="Hyperlink"/>
     <w:rsid w:val="0039263F"/>
     <w:rPr>
@@ -3442,9 +3862,9 @@
       <w:u w:val="single"/>
     </w:rPr>
   </w:style>
-  <w:style w:type="character" w:customStyle="1" w:styleId="BalloonTextChar">
-    <w:name w:val="Balloon Text Char"/>
-    <w:link w:val="BalloonText"/>
+  <w:style w:type="character" w:customStyle="1" w:styleId="TextodegloboCar">
+    <w:name w:val="Texto de globo Car"/>
+    <w:link w:val="Textodeglobo"/>
     <w:qFormat/>
     <w:rsid w:val="00A124AB"/>
     <w:rPr>
@@ -3453,10 +3873,10 @@
       <w:szCs w:val="16"/>
     </w:rPr>
   </w:style>
-  <w:style w:type="character" w:customStyle="1" w:styleId="FootnoteTextChar">
-    <w:name w:val="Footnote Text Char"/>
-    <w:basedOn w:val="DefaultParagraphFont"/>
-    <w:link w:val="FootnoteText"/>
+  <w:style w:type="character" w:customStyle="1" w:styleId="TextonotapieCar">
+    <w:name w:val="Texto nota pie Car"/>
+    <w:basedOn w:val="Fuentedeprrafopredeter"/>
+    <w:link w:val="Textonotapie"/>
     <w:qFormat/>
     <w:rsid w:val="0089256F"/>
   </w:style>
@@ -3477,7 +3897,7 @@
   <w:style w:type="paragraph" w:customStyle="1" w:styleId="Heading">
     <w:name w:val="Heading"/>
     <w:basedOn w:val="Normal"/>
-    <w:next w:val="BodyText"/>
+    <w:next w:val="Textoindependiente"/>
     <w:qFormat/>
     <w:pPr>
       <w:keepNext/>
@@ -3489,19 +3909,19 @@
       <w:szCs w:val="28"/>
     </w:rPr>
   </w:style>
-  <w:style w:type="paragraph" w:styleId="BodyText">
+  <w:style w:type="paragraph" w:styleId="Textoindependiente">
     <w:name w:val="Body Text"/>
     <w:basedOn w:val="Normal"/>
     <w:rsid w:val="00DF2D79"/>
   </w:style>
-  <w:style w:type="paragraph" w:styleId="List">
+  <w:style w:type="paragraph" w:styleId="Lista">
     <w:name w:val="List"/>
-    <w:basedOn w:val="BodyText"/>
+    <w:basedOn w:val="Textoindependiente"/>
     <w:rPr>
       <w:rFonts w:cs="Lohit Devanagari"/>
     </w:rPr>
   </w:style>
-  <w:style w:type="paragraph" w:styleId="Caption">
+  <w:style w:type="paragraph" w:styleId="Descripcin">
     <w:name w:val="caption"/>
     <w:basedOn w:val="Normal"/>
     <w:qFormat/>
@@ -3526,10 +3946,10 @@
       <w:rFonts w:cs="Lohit Devanagari"/>
     </w:rPr>
   </w:style>
-  <w:style w:type="paragraph" w:styleId="BalloonText">
+  <w:style w:type="paragraph" w:styleId="Textodeglobo">
     <w:name w:val="Balloon Text"/>
     <w:basedOn w:val="Normal"/>
-    <w:link w:val="BalloonTextChar"/>
+    <w:link w:val="TextodegloboCar"/>
     <w:qFormat/>
     <w:rsid w:val="00A124AB"/>
     <w:rPr>
@@ -3540,7 +3960,7 @@
   </w:style>
   <w:style w:type="paragraph" w:customStyle="1" w:styleId="Aufgabe">
     <w:name w:val="Aufgabe"/>
-    <w:basedOn w:val="Heading2"/>
+    <w:basedOn w:val="Ttulo2"/>
     <w:next w:val="Normal"/>
     <w:qFormat/>
     <w:rsid w:val="007F1E24"/>
@@ -3552,10 +3972,10 @@
       <w:outlineLvl w:val="9"/>
     </w:pPr>
   </w:style>
-  <w:style w:type="paragraph" w:styleId="FootnoteText">
+  <w:style w:type="paragraph" w:styleId="Textonotapie">
     <w:name w:val="footnote text"/>
     <w:basedOn w:val="Normal"/>
-    <w:link w:val="FootnoteTextChar"/>
+    <w:link w:val="TextonotapieCar"/>
     <w:rsid w:val="0089256F"/>
     <w:rPr>
       <w:sz w:val="20"/>
@@ -3573,7 +3993,7 @@
       <w:lang w:val="de-DE" w:eastAsia="de-DE"/>
     </w:rPr>
   </w:style>
-  <w:style w:type="paragraph" w:styleId="ListParagraph">
+  <w:style w:type="paragraph" w:styleId="Prrafodelista">
     <w:name w:val="List Paragraph"/>
     <w:basedOn w:val="Normal"/>
     <w:uiPriority w:val="34"/>

</xml_diff>